<commit_message>
Cập nhật Tổng Hợp Tài liệu hàng tuần
</commit_message>
<xml_diff>
--- a/Document/Report/Hàng Tuần/2. Software Project Plan.docx
+++ b/Document/Report/Hàng Tuần/2. Software Project Plan.docx
@@ -335,7 +335,25 @@
           <w:sz w:val="36"/>
           <w:szCs w:val="36"/>
         </w:rPr>
-        <w:t>Môn Quản Lý Dự Án Phần Mềm.</w:t>
+        <w:t xml:space="preserve">Môn Quản Lý Dự </w:t>
+      </w:r>
+      <w:proofErr w:type="gramStart"/>
+      <w:r>
+        <w:rPr>
+          <w:rFonts w:ascii="Times New Roman" w:eastAsia="Times New Roman" w:hAnsi="Times New Roman" w:cs="Times New Roman"/>
+          <w:sz w:val="36"/>
+          <w:szCs w:val="36"/>
+        </w:rPr>
+        <w:t>Án</w:t>
+      </w:r>
+      <w:proofErr w:type="gramEnd"/>
+      <w:r>
+        <w:rPr>
+          <w:rFonts w:ascii="Times New Roman" w:eastAsia="Times New Roman" w:hAnsi="Times New Roman" w:cs="Times New Roman"/>
+          <w:sz w:val="36"/>
+          <w:szCs w:val="36"/>
+        </w:rPr>
+        <w:t xml:space="preserve"> Phần Mềm.</w:t>
       </w:r>
     </w:p>
     <w:p>
@@ -1964,15 +1982,16 @@
     <w:tbl>
       <w:tblPr>
         <w:tblStyle w:val="GridTable1Light-Accent5"/>
-        <w:tblW w:w="10241" w:type="dxa"/>
+        <w:tblW w:w="10615" w:type="dxa"/>
+        <w:tblInd w:w="-455" w:type="dxa"/>
         <w:tblLook w:val="04A0" w:firstRow="1" w:lastRow="0" w:firstColumn="1" w:lastColumn="0" w:noHBand="0" w:noVBand="1"/>
       </w:tblPr>
       <w:tblGrid>
-        <w:gridCol w:w="769"/>
-        <w:gridCol w:w="2736"/>
-        <w:gridCol w:w="1437"/>
-        <w:gridCol w:w="3155"/>
-        <w:gridCol w:w="2144"/>
+        <w:gridCol w:w="757"/>
+        <w:gridCol w:w="3198"/>
+        <w:gridCol w:w="1380"/>
+        <w:gridCol w:w="3626"/>
+        <w:gridCol w:w="1654"/>
       </w:tblGrid>
       <w:tr>
         <w:trPr>
@@ -1981,17 +2000,20 @@
         <w:tc>
           <w:tcPr>
             <w:cnfStyle w:val="001000000000" w:firstRow="0" w:lastRow="0" w:firstColumn="1" w:lastColumn="0" w:oddVBand="0" w:evenVBand="0" w:oddHBand="0" w:evenHBand="0" w:firstRowFirstColumn="0" w:firstRowLastColumn="0" w:lastRowFirstColumn="0" w:lastRowLastColumn="0"/>
-            <w:tcW w:w="769" w:type="dxa"/>
-          </w:tcPr>
-          <w:p>
-            <w:pPr>
-              <w:rPr>
-                <w:sz w:val="26"/>
-                <w:szCs w:val="26"/>
-              </w:rPr>
-            </w:pPr>
-            <w:r>
-              <w:rPr>
+            <w:tcW w:w="757" w:type="dxa"/>
+          </w:tcPr>
+          <w:p>
+            <w:pPr>
+              <w:rPr>
+                <w:rFonts w:ascii="Times New Roman" w:hAnsi="Times New Roman" w:cs="Times New Roman"/>
+                <w:sz w:val="26"/>
+                <w:szCs w:val="26"/>
+              </w:rPr>
+            </w:pPr>
+            <w:bookmarkStart w:id="1" w:name="_GoBack"/>
+            <w:r>
+              <w:rPr>
+                <w:rFonts w:ascii="Times New Roman" w:hAnsi="Times New Roman" w:cs="Times New Roman"/>
                 <w:sz w:val="26"/>
                 <w:szCs w:val="26"/>
               </w:rPr>
@@ -2001,18 +2023,20 @@
         </w:tc>
         <w:tc>
           <w:tcPr>
-            <w:tcW w:w="2736" w:type="dxa"/>
+            <w:tcW w:w="3198" w:type="dxa"/>
           </w:tcPr>
           <w:p>
             <w:pPr>
               <w:cnfStyle w:val="100000000000" w:firstRow="1" w:lastRow="0" w:firstColumn="0" w:lastColumn="0" w:oddVBand="0" w:evenVBand="0" w:oddHBand="0" w:evenHBand="0" w:firstRowFirstColumn="0" w:firstRowLastColumn="0" w:lastRowFirstColumn="0" w:lastRowLastColumn="0"/>
               <w:rPr>
-                <w:sz w:val="26"/>
-                <w:szCs w:val="26"/>
-              </w:rPr>
-            </w:pPr>
-            <w:r>
-              <w:rPr>
+                <w:rFonts w:ascii="Times New Roman" w:hAnsi="Times New Roman" w:cs="Times New Roman"/>
+                <w:sz w:val="26"/>
+                <w:szCs w:val="26"/>
+              </w:rPr>
+            </w:pPr>
+            <w:r>
+              <w:rPr>
+                <w:rFonts w:ascii="Times New Roman" w:hAnsi="Times New Roman" w:cs="Times New Roman"/>
                 <w:sz w:val="26"/>
                 <w:szCs w:val="26"/>
               </w:rPr>
@@ -2022,18 +2046,20 @@
         </w:tc>
         <w:tc>
           <w:tcPr>
-            <w:tcW w:w="1437" w:type="dxa"/>
+            <w:tcW w:w="1380" w:type="dxa"/>
           </w:tcPr>
           <w:p>
             <w:pPr>
               <w:cnfStyle w:val="100000000000" w:firstRow="1" w:lastRow="0" w:firstColumn="0" w:lastColumn="0" w:oddVBand="0" w:evenVBand="0" w:oddHBand="0" w:evenHBand="0" w:firstRowFirstColumn="0" w:firstRowLastColumn="0" w:lastRowFirstColumn="0" w:lastRowLastColumn="0"/>
               <w:rPr>
-                <w:sz w:val="26"/>
-                <w:szCs w:val="26"/>
-              </w:rPr>
-            </w:pPr>
-            <w:r>
-              <w:rPr>
+                <w:rFonts w:ascii="Times New Roman" w:hAnsi="Times New Roman" w:cs="Times New Roman"/>
+                <w:sz w:val="26"/>
+                <w:szCs w:val="26"/>
+              </w:rPr>
+            </w:pPr>
+            <w:r>
+              <w:rPr>
+                <w:rFonts w:ascii="Times New Roman" w:hAnsi="Times New Roman" w:cs="Times New Roman"/>
                 <w:sz w:val="26"/>
                 <w:szCs w:val="26"/>
               </w:rPr>
@@ -2043,18 +2069,20 @@
         </w:tc>
         <w:tc>
           <w:tcPr>
-            <w:tcW w:w="3155" w:type="dxa"/>
+            <w:tcW w:w="3626" w:type="dxa"/>
           </w:tcPr>
           <w:p>
             <w:pPr>
               <w:cnfStyle w:val="100000000000" w:firstRow="1" w:lastRow="0" w:firstColumn="0" w:lastColumn="0" w:oddVBand="0" w:evenVBand="0" w:oddHBand="0" w:evenHBand="0" w:firstRowFirstColumn="0" w:firstRowLastColumn="0" w:lastRowFirstColumn="0" w:lastRowLastColumn="0"/>
               <w:rPr>
-                <w:sz w:val="26"/>
-                <w:szCs w:val="26"/>
-              </w:rPr>
-            </w:pPr>
-            <w:r>
-              <w:rPr>
+                <w:rFonts w:ascii="Times New Roman" w:hAnsi="Times New Roman" w:cs="Times New Roman"/>
+                <w:sz w:val="26"/>
+                <w:szCs w:val="26"/>
+              </w:rPr>
+            </w:pPr>
+            <w:r>
+              <w:rPr>
+                <w:rFonts w:ascii="Times New Roman" w:hAnsi="Times New Roman" w:cs="Times New Roman"/>
                 <w:sz w:val="26"/>
                 <w:szCs w:val="26"/>
               </w:rPr>
@@ -2064,18 +2092,20 @@
         </w:tc>
         <w:tc>
           <w:tcPr>
-            <w:tcW w:w="2144" w:type="dxa"/>
+            <w:tcW w:w="1654" w:type="dxa"/>
           </w:tcPr>
           <w:p>
             <w:pPr>
               <w:cnfStyle w:val="100000000000" w:firstRow="1" w:lastRow="0" w:firstColumn="0" w:lastColumn="0" w:oddVBand="0" w:evenVBand="0" w:oddHBand="0" w:evenHBand="0" w:firstRowFirstColumn="0" w:firstRowLastColumn="0" w:lastRowFirstColumn="0" w:lastRowLastColumn="0"/>
               <w:rPr>
-                <w:sz w:val="26"/>
-                <w:szCs w:val="26"/>
-              </w:rPr>
-            </w:pPr>
-            <w:r>
-              <w:rPr>
+                <w:rFonts w:ascii="Times New Roman" w:hAnsi="Times New Roman" w:cs="Times New Roman"/>
+                <w:sz w:val="26"/>
+                <w:szCs w:val="26"/>
+              </w:rPr>
+            </w:pPr>
+            <w:r>
+              <w:rPr>
+                <w:rFonts w:ascii="Times New Roman" w:hAnsi="Times New Roman" w:cs="Times New Roman"/>
                 <w:sz w:val="26"/>
                 <w:szCs w:val="26"/>
               </w:rPr>
@@ -2088,35 +2118,47 @@
         <w:tc>
           <w:tcPr>
             <w:cnfStyle w:val="001000000000" w:firstRow="0" w:lastRow="0" w:firstColumn="1" w:lastColumn="0" w:oddVBand="0" w:evenVBand="0" w:oddHBand="0" w:evenHBand="0" w:firstRowFirstColumn="0" w:firstRowLastColumn="0" w:lastRowFirstColumn="0" w:lastRowLastColumn="0"/>
-            <w:tcW w:w="769" w:type="dxa"/>
-          </w:tcPr>
-          <w:p>
-            <w:r>
+            <w:tcW w:w="757" w:type="dxa"/>
+          </w:tcPr>
+          <w:p>
+            <w:pPr>
+              <w:rPr>
+                <w:rFonts w:ascii="Times New Roman" w:hAnsi="Times New Roman" w:cs="Times New Roman"/>
+                <w:sz w:val="26"/>
+                <w:szCs w:val="26"/>
+              </w:rPr>
+            </w:pPr>
+            <w:r>
+              <w:rPr>
+                <w:rFonts w:ascii="Times New Roman" w:hAnsi="Times New Roman" w:cs="Times New Roman"/>
+                <w:sz w:val="26"/>
+                <w:szCs w:val="26"/>
+              </w:rPr>
               <w:t>1</w:t>
             </w:r>
           </w:p>
         </w:tc>
         <w:tc>
           <w:tcPr>
-            <w:tcW w:w="2736" w:type="dxa"/>
+            <w:tcW w:w="3198" w:type="dxa"/>
             <w:vAlign w:val="bottom"/>
           </w:tcPr>
           <w:p>
             <w:pPr>
               <w:cnfStyle w:val="000000000000" w:firstRow="0" w:lastRow="0" w:firstColumn="0" w:lastColumn="0" w:oddVBand="0" w:evenVBand="0" w:oddHBand="0" w:evenHBand="0" w:firstRowFirstColumn="0" w:firstRowLastColumn="0" w:lastRowFirstColumn="0" w:lastRowLastColumn="0"/>
               <w:rPr>
-                <w:rFonts w:ascii="Arial" w:hAnsi="Arial" w:cs="Arial"/>
+                <w:rFonts w:ascii="Times New Roman" w:hAnsi="Times New Roman" w:cs="Times New Roman"/>
                 <w:color w:val="000000"/>
-                <w:sz w:val="20"/>
-                <w:szCs w:val="20"/>
-              </w:rPr>
-            </w:pPr>
-            <w:r>
-              <w:rPr>
-                <w:rFonts w:ascii="Arial" w:hAnsi="Arial" w:cs="Arial"/>
+                <w:sz w:val="26"/>
+                <w:szCs w:val="26"/>
+              </w:rPr>
+            </w:pPr>
+            <w:r>
+              <w:rPr>
+                <w:rFonts w:ascii="Times New Roman" w:hAnsi="Times New Roman" w:cs="Times New Roman"/>
                 <w:color w:val="000000"/>
-                <w:sz w:val="20"/>
-                <w:szCs w:val="20"/>
+                <w:sz w:val="26"/>
+                <w:szCs w:val="26"/>
               </w:rPr>
               <w:t>Nguyễn Xuân Cảnh</w:t>
             </w:r>
@@ -2124,7 +2166,7 @@
         </w:tc>
         <w:tc>
           <w:tcPr>
-            <w:tcW w:w="1437" w:type="dxa"/>
+            <w:tcW w:w="1380" w:type="dxa"/>
             <w:vAlign w:val="bottom"/>
           </w:tcPr>
           <w:p>
@@ -2132,18 +2174,18 @@
               <w:jc w:val="right"/>
               <w:cnfStyle w:val="000000000000" w:firstRow="0" w:lastRow="0" w:firstColumn="0" w:lastColumn="0" w:oddVBand="0" w:evenVBand="0" w:oddHBand="0" w:evenHBand="0" w:firstRowFirstColumn="0" w:firstRowLastColumn="0" w:lastRowFirstColumn="0" w:lastRowLastColumn="0"/>
               <w:rPr>
-                <w:rFonts w:ascii="Arial" w:hAnsi="Arial" w:cs="Arial"/>
+                <w:rFonts w:ascii="Times New Roman" w:hAnsi="Times New Roman" w:cs="Times New Roman"/>
                 <w:color w:val="000000"/>
-                <w:sz w:val="20"/>
-                <w:szCs w:val="20"/>
-              </w:rPr>
-            </w:pPr>
-            <w:r>
-              <w:rPr>
-                <w:rFonts w:ascii="Arial" w:hAnsi="Arial" w:cs="Arial"/>
+                <w:sz w:val="26"/>
+                <w:szCs w:val="26"/>
+              </w:rPr>
+            </w:pPr>
+            <w:r>
+              <w:rPr>
+                <w:rFonts w:ascii="Times New Roman" w:hAnsi="Times New Roman" w:cs="Times New Roman"/>
                 <w:color w:val="000000"/>
-                <w:sz w:val="20"/>
-                <w:szCs w:val="20"/>
+                <w:sz w:val="26"/>
+                <w:szCs w:val="26"/>
               </w:rPr>
               <w:t>1212025</w:t>
             </w:r>
@@ -2151,25 +2193,25 @@
         </w:tc>
         <w:tc>
           <w:tcPr>
-            <w:tcW w:w="3155" w:type="dxa"/>
+            <w:tcW w:w="3626" w:type="dxa"/>
             <w:vAlign w:val="bottom"/>
           </w:tcPr>
           <w:p>
             <w:pPr>
               <w:cnfStyle w:val="000000000000" w:firstRow="0" w:lastRow="0" w:firstColumn="0" w:lastColumn="0" w:oddVBand="0" w:evenVBand="0" w:oddHBand="0" w:evenHBand="0" w:firstRowFirstColumn="0" w:firstRowLastColumn="0" w:lastRowFirstColumn="0" w:lastRowLastColumn="0"/>
               <w:rPr>
-                <w:rFonts w:ascii="Arial" w:hAnsi="Arial" w:cs="Arial"/>
+                <w:rFonts w:ascii="Times New Roman" w:hAnsi="Times New Roman" w:cs="Times New Roman"/>
                 <w:color w:val="000000"/>
-                <w:sz w:val="20"/>
-                <w:szCs w:val="20"/>
-              </w:rPr>
-            </w:pPr>
-            <w:r>
-              <w:rPr>
-                <w:rFonts w:ascii="Arial" w:hAnsi="Arial" w:cs="Arial"/>
+                <w:sz w:val="26"/>
+                <w:szCs w:val="26"/>
+              </w:rPr>
+            </w:pPr>
+            <w:r>
+              <w:rPr>
+                <w:rFonts w:ascii="Times New Roman" w:hAnsi="Times New Roman" w:cs="Times New Roman"/>
                 <w:color w:val="000000"/>
-                <w:sz w:val="20"/>
-                <w:szCs w:val="20"/>
+                <w:sz w:val="26"/>
+                <w:szCs w:val="26"/>
               </w:rPr>
               <w:t>xuancanh.1994@gmail.com</w:t>
             </w:r>
@@ -2177,11 +2219,16 @@
         </w:tc>
         <w:tc>
           <w:tcPr>
-            <w:tcW w:w="2144" w:type="dxa"/>
+            <w:tcW w:w="1654" w:type="dxa"/>
           </w:tcPr>
           <w:p>
             <w:pPr>
               <w:cnfStyle w:val="000000000000" w:firstRow="0" w:lastRow="0" w:firstColumn="0" w:lastColumn="0" w:oddVBand="0" w:evenVBand="0" w:oddHBand="0" w:evenHBand="0" w:firstRowFirstColumn="0" w:firstRowLastColumn="0" w:lastRowFirstColumn="0" w:lastRowLastColumn="0"/>
+              <w:rPr>
+                <w:rFonts w:ascii="Times New Roman" w:hAnsi="Times New Roman" w:cs="Times New Roman"/>
+                <w:sz w:val="26"/>
+                <w:szCs w:val="26"/>
+              </w:rPr>
             </w:pPr>
           </w:p>
         </w:tc>
@@ -2190,35 +2237,47 @@
         <w:tc>
           <w:tcPr>
             <w:cnfStyle w:val="001000000000" w:firstRow="0" w:lastRow="0" w:firstColumn="1" w:lastColumn="0" w:oddVBand="0" w:evenVBand="0" w:oddHBand="0" w:evenHBand="0" w:firstRowFirstColumn="0" w:firstRowLastColumn="0" w:lastRowFirstColumn="0" w:lastRowLastColumn="0"/>
-            <w:tcW w:w="769" w:type="dxa"/>
-          </w:tcPr>
-          <w:p>
-            <w:r>
+            <w:tcW w:w="757" w:type="dxa"/>
+          </w:tcPr>
+          <w:p>
+            <w:pPr>
+              <w:rPr>
+                <w:rFonts w:ascii="Times New Roman" w:hAnsi="Times New Roman" w:cs="Times New Roman"/>
+                <w:sz w:val="26"/>
+                <w:szCs w:val="26"/>
+              </w:rPr>
+            </w:pPr>
+            <w:r>
+              <w:rPr>
+                <w:rFonts w:ascii="Times New Roman" w:hAnsi="Times New Roman" w:cs="Times New Roman"/>
+                <w:sz w:val="26"/>
+                <w:szCs w:val="26"/>
+              </w:rPr>
               <w:t>2</w:t>
             </w:r>
           </w:p>
         </w:tc>
         <w:tc>
           <w:tcPr>
-            <w:tcW w:w="2736" w:type="dxa"/>
+            <w:tcW w:w="3198" w:type="dxa"/>
             <w:vAlign w:val="bottom"/>
           </w:tcPr>
           <w:p>
             <w:pPr>
               <w:cnfStyle w:val="000000000000" w:firstRow="0" w:lastRow="0" w:firstColumn="0" w:lastColumn="0" w:oddVBand="0" w:evenVBand="0" w:oddHBand="0" w:evenHBand="0" w:firstRowFirstColumn="0" w:firstRowLastColumn="0" w:lastRowFirstColumn="0" w:lastRowLastColumn="0"/>
               <w:rPr>
-                <w:rFonts w:ascii="Arial" w:hAnsi="Arial" w:cs="Arial"/>
+                <w:rFonts w:ascii="Times New Roman" w:hAnsi="Times New Roman" w:cs="Times New Roman"/>
                 <w:color w:val="000000"/>
-                <w:sz w:val="20"/>
-                <w:szCs w:val="20"/>
-              </w:rPr>
-            </w:pPr>
-            <w:r>
-              <w:rPr>
-                <w:rFonts w:ascii="Arial" w:hAnsi="Arial" w:cs="Arial"/>
+                <w:sz w:val="26"/>
+                <w:szCs w:val="26"/>
+              </w:rPr>
+            </w:pPr>
+            <w:r>
+              <w:rPr>
+                <w:rFonts w:ascii="Times New Roman" w:hAnsi="Times New Roman" w:cs="Times New Roman"/>
                 <w:color w:val="000000"/>
-                <w:sz w:val="20"/>
-                <w:szCs w:val="20"/>
+                <w:sz w:val="26"/>
+                <w:szCs w:val="26"/>
               </w:rPr>
               <w:t>Đinh Lê Mạnh Duy</w:t>
             </w:r>
@@ -2226,7 +2285,7 @@
         </w:tc>
         <w:tc>
           <w:tcPr>
-            <w:tcW w:w="1437" w:type="dxa"/>
+            <w:tcW w:w="1380" w:type="dxa"/>
             <w:vAlign w:val="bottom"/>
           </w:tcPr>
           <w:p>
@@ -2234,18 +2293,18 @@
               <w:jc w:val="right"/>
               <w:cnfStyle w:val="000000000000" w:firstRow="0" w:lastRow="0" w:firstColumn="0" w:lastColumn="0" w:oddVBand="0" w:evenVBand="0" w:oddHBand="0" w:evenHBand="0" w:firstRowFirstColumn="0" w:firstRowLastColumn="0" w:lastRowFirstColumn="0" w:lastRowLastColumn="0"/>
               <w:rPr>
-                <w:rFonts w:ascii="Arial" w:hAnsi="Arial" w:cs="Arial"/>
+                <w:rFonts w:ascii="Times New Roman" w:hAnsi="Times New Roman" w:cs="Times New Roman"/>
                 <w:color w:val="000000"/>
-                <w:sz w:val="20"/>
-                <w:szCs w:val="20"/>
-              </w:rPr>
-            </w:pPr>
-            <w:r>
-              <w:rPr>
-                <w:rFonts w:ascii="Arial" w:hAnsi="Arial" w:cs="Arial"/>
+                <w:sz w:val="26"/>
+                <w:szCs w:val="26"/>
+              </w:rPr>
+            </w:pPr>
+            <w:r>
+              <w:rPr>
+                <w:rFonts w:ascii="Times New Roman" w:hAnsi="Times New Roman" w:cs="Times New Roman"/>
                 <w:color w:val="000000"/>
-                <w:sz w:val="20"/>
-                <w:szCs w:val="20"/>
+                <w:sz w:val="26"/>
+                <w:szCs w:val="26"/>
               </w:rPr>
               <w:t>1212050</w:t>
             </w:r>
@@ -2253,25 +2312,25 @@
         </w:tc>
         <w:tc>
           <w:tcPr>
-            <w:tcW w:w="3155" w:type="dxa"/>
+            <w:tcW w:w="3626" w:type="dxa"/>
             <w:vAlign w:val="bottom"/>
           </w:tcPr>
           <w:p>
             <w:pPr>
               <w:cnfStyle w:val="000000000000" w:firstRow="0" w:lastRow="0" w:firstColumn="0" w:lastColumn="0" w:oddVBand="0" w:evenVBand="0" w:oddHBand="0" w:evenHBand="0" w:firstRowFirstColumn="0" w:firstRowLastColumn="0" w:lastRowFirstColumn="0" w:lastRowLastColumn="0"/>
               <w:rPr>
-                <w:rFonts w:ascii="Arial" w:hAnsi="Arial" w:cs="Arial"/>
+                <w:rFonts w:ascii="Times New Roman" w:hAnsi="Times New Roman" w:cs="Times New Roman"/>
                 <w:color w:val="000000"/>
-                <w:sz w:val="20"/>
-                <w:szCs w:val="20"/>
-              </w:rPr>
-            </w:pPr>
-            <w:r>
-              <w:rPr>
-                <w:rFonts w:ascii="Arial" w:hAnsi="Arial" w:cs="Arial"/>
+                <w:sz w:val="26"/>
+                <w:szCs w:val="26"/>
+              </w:rPr>
+            </w:pPr>
+            <w:r>
+              <w:rPr>
+                <w:rFonts w:ascii="Times New Roman" w:hAnsi="Times New Roman" w:cs="Times New Roman"/>
                 <w:color w:val="000000"/>
-                <w:sz w:val="20"/>
-                <w:szCs w:val="20"/>
+                <w:sz w:val="26"/>
+                <w:szCs w:val="26"/>
               </w:rPr>
               <w:t>1212050@student.hcmus.edu.vn</w:t>
             </w:r>
@@ -2279,11 +2338,16 @@
         </w:tc>
         <w:tc>
           <w:tcPr>
-            <w:tcW w:w="2144" w:type="dxa"/>
+            <w:tcW w:w="1654" w:type="dxa"/>
           </w:tcPr>
           <w:p>
             <w:pPr>
               <w:cnfStyle w:val="000000000000" w:firstRow="0" w:lastRow="0" w:firstColumn="0" w:lastColumn="0" w:oddVBand="0" w:evenVBand="0" w:oddHBand="0" w:evenHBand="0" w:firstRowFirstColumn="0" w:firstRowLastColumn="0" w:lastRowFirstColumn="0" w:lastRowLastColumn="0"/>
+              <w:rPr>
+                <w:rFonts w:ascii="Times New Roman" w:hAnsi="Times New Roman" w:cs="Times New Roman"/>
+                <w:sz w:val="26"/>
+                <w:szCs w:val="26"/>
+              </w:rPr>
             </w:pPr>
           </w:p>
         </w:tc>
@@ -2292,35 +2356,47 @@
         <w:tc>
           <w:tcPr>
             <w:cnfStyle w:val="001000000000" w:firstRow="0" w:lastRow="0" w:firstColumn="1" w:lastColumn="0" w:oddVBand="0" w:evenVBand="0" w:oddHBand="0" w:evenHBand="0" w:firstRowFirstColumn="0" w:firstRowLastColumn="0" w:lastRowFirstColumn="0" w:lastRowLastColumn="0"/>
-            <w:tcW w:w="769" w:type="dxa"/>
-          </w:tcPr>
-          <w:p>
-            <w:r>
+            <w:tcW w:w="757" w:type="dxa"/>
+          </w:tcPr>
+          <w:p>
+            <w:pPr>
+              <w:rPr>
+                <w:rFonts w:ascii="Times New Roman" w:hAnsi="Times New Roman" w:cs="Times New Roman"/>
+                <w:sz w:val="26"/>
+                <w:szCs w:val="26"/>
+              </w:rPr>
+            </w:pPr>
+            <w:r>
+              <w:rPr>
+                <w:rFonts w:ascii="Times New Roman" w:hAnsi="Times New Roman" w:cs="Times New Roman"/>
+                <w:sz w:val="26"/>
+                <w:szCs w:val="26"/>
+              </w:rPr>
               <w:t>3</w:t>
             </w:r>
           </w:p>
         </w:tc>
         <w:tc>
           <w:tcPr>
-            <w:tcW w:w="2736" w:type="dxa"/>
+            <w:tcW w:w="3198" w:type="dxa"/>
             <w:vAlign w:val="bottom"/>
           </w:tcPr>
           <w:p>
             <w:pPr>
               <w:cnfStyle w:val="000000000000" w:firstRow="0" w:lastRow="0" w:firstColumn="0" w:lastColumn="0" w:oddVBand="0" w:evenVBand="0" w:oddHBand="0" w:evenHBand="0" w:firstRowFirstColumn="0" w:firstRowLastColumn="0" w:lastRowFirstColumn="0" w:lastRowLastColumn="0"/>
               <w:rPr>
-                <w:rFonts w:ascii="Arial" w:hAnsi="Arial" w:cs="Arial"/>
+                <w:rFonts w:ascii="Times New Roman" w:hAnsi="Times New Roman" w:cs="Times New Roman"/>
                 <w:color w:val="000000"/>
-                <w:sz w:val="20"/>
-                <w:szCs w:val="20"/>
-              </w:rPr>
-            </w:pPr>
-            <w:r>
-              <w:rPr>
-                <w:rFonts w:ascii="Arial" w:hAnsi="Arial" w:cs="Arial"/>
+                <w:sz w:val="26"/>
+                <w:szCs w:val="26"/>
+              </w:rPr>
+            </w:pPr>
+            <w:r>
+              <w:rPr>
+                <w:rFonts w:ascii="Times New Roman" w:hAnsi="Times New Roman" w:cs="Times New Roman"/>
                 <w:color w:val="000000"/>
-                <w:sz w:val="20"/>
-                <w:szCs w:val="20"/>
+                <w:sz w:val="26"/>
+                <w:szCs w:val="26"/>
               </w:rPr>
               <w:t>Lê Bảo Duy</w:t>
             </w:r>
@@ -2328,7 +2404,7 @@
         </w:tc>
         <w:tc>
           <w:tcPr>
-            <w:tcW w:w="1437" w:type="dxa"/>
+            <w:tcW w:w="1380" w:type="dxa"/>
             <w:vAlign w:val="bottom"/>
           </w:tcPr>
           <w:p>
@@ -2336,18 +2412,18 @@
               <w:jc w:val="right"/>
               <w:cnfStyle w:val="000000000000" w:firstRow="0" w:lastRow="0" w:firstColumn="0" w:lastColumn="0" w:oddVBand="0" w:evenVBand="0" w:oddHBand="0" w:evenHBand="0" w:firstRowFirstColumn="0" w:firstRowLastColumn="0" w:lastRowFirstColumn="0" w:lastRowLastColumn="0"/>
               <w:rPr>
-                <w:rFonts w:ascii="Arial" w:hAnsi="Arial" w:cs="Arial"/>
+                <w:rFonts w:ascii="Times New Roman" w:hAnsi="Times New Roman" w:cs="Times New Roman"/>
                 <w:color w:val="000000"/>
-                <w:sz w:val="20"/>
-                <w:szCs w:val="20"/>
-              </w:rPr>
-            </w:pPr>
-            <w:r>
-              <w:rPr>
-                <w:rFonts w:ascii="Arial" w:hAnsi="Arial" w:cs="Arial"/>
+                <w:sz w:val="26"/>
+                <w:szCs w:val="26"/>
+              </w:rPr>
+            </w:pPr>
+            <w:r>
+              <w:rPr>
+                <w:rFonts w:ascii="Times New Roman" w:hAnsi="Times New Roman" w:cs="Times New Roman"/>
                 <w:color w:val="000000"/>
-                <w:sz w:val="20"/>
-                <w:szCs w:val="20"/>
+                <w:sz w:val="26"/>
+                <w:szCs w:val="26"/>
               </w:rPr>
               <w:t>1212051</w:t>
             </w:r>
@@ -2355,25 +2431,25 @@
         </w:tc>
         <w:tc>
           <w:tcPr>
-            <w:tcW w:w="3155" w:type="dxa"/>
+            <w:tcW w:w="3626" w:type="dxa"/>
             <w:vAlign w:val="bottom"/>
           </w:tcPr>
           <w:p>
             <w:pPr>
               <w:cnfStyle w:val="000000000000" w:firstRow="0" w:lastRow="0" w:firstColumn="0" w:lastColumn="0" w:oddVBand="0" w:evenVBand="0" w:oddHBand="0" w:evenHBand="0" w:firstRowFirstColumn="0" w:firstRowLastColumn="0" w:lastRowFirstColumn="0" w:lastRowLastColumn="0"/>
               <w:rPr>
-                <w:rFonts w:ascii="Arial" w:hAnsi="Arial" w:cs="Arial"/>
+                <w:rFonts w:ascii="Times New Roman" w:hAnsi="Times New Roman" w:cs="Times New Roman"/>
                 <w:color w:val="000000"/>
-                <w:sz w:val="20"/>
-                <w:szCs w:val="20"/>
-              </w:rPr>
-            </w:pPr>
-            <w:r>
-              <w:rPr>
-                <w:rFonts w:ascii="Arial" w:hAnsi="Arial" w:cs="Arial"/>
+                <w:sz w:val="26"/>
+                <w:szCs w:val="26"/>
+              </w:rPr>
+            </w:pPr>
+            <w:r>
+              <w:rPr>
+                <w:rFonts w:ascii="Times New Roman" w:hAnsi="Times New Roman" w:cs="Times New Roman"/>
                 <w:color w:val="000000"/>
-                <w:sz w:val="20"/>
-                <w:szCs w:val="20"/>
+                <w:sz w:val="26"/>
+                <w:szCs w:val="26"/>
               </w:rPr>
               <w:t>lbduy94@gmail.com</w:t>
             </w:r>
@@ -2381,13 +2457,23 @@
         </w:tc>
         <w:tc>
           <w:tcPr>
-            <w:tcW w:w="2144" w:type="dxa"/>
+            <w:tcW w:w="1654" w:type="dxa"/>
           </w:tcPr>
           <w:p>
             <w:pPr>
               <w:cnfStyle w:val="000000000000" w:firstRow="0" w:lastRow="0" w:firstColumn="0" w:lastColumn="0" w:oddVBand="0" w:evenVBand="0" w:oddHBand="0" w:evenHBand="0" w:firstRowFirstColumn="0" w:firstRowLastColumn="0" w:lastRowFirstColumn="0" w:lastRowLastColumn="0"/>
-            </w:pPr>
-            <w:r>
+              <w:rPr>
+                <w:rFonts w:ascii="Times New Roman" w:hAnsi="Times New Roman" w:cs="Times New Roman"/>
+                <w:sz w:val="26"/>
+                <w:szCs w:val="26"/>
+              </w:rPr>
+            </w:pPr>
+            <w:r>
+              <w:rPr>
+                <w:rFonts w:ascii="Times New Roman" w:hAnsi="Times New Roman" w:cs="Times New Roman"/>
+                <w:sz w:val="26"/>
+                <w:szCs w:val="26"/>
+              </w:rPr>
               <w:t>01694166951</w:t>
             </w:r>
           </w:p>
@@ -2397,35 +2483,47 @@
         <w:tc>
           <w:tcPr>
             <w:cnfStyle w:val="001000000000" w:firstRow="0" w:lastRow="0" w:firstColumn="1" w:lastColumn="0" w:oddVBand="0" w:evenVBand="0" w:oddHBand="0" w:evenHBand="0" w:firstRowFirstColumn="0" w:firstRowLastColumn="0" w:lastRowFirstColumn="0" w:lastRowLastColumn="0"/>
-            <w:tcW w:w="769" w:type="dxa"/>
-          </w:tcPr>
-          <w:p>
-            <w:r>
+            <w:tcW w:w="757" w:type="dxa"/>
+          </w:tcPr>
+          <w:p>
+            <w:pPr>
+              <w:rPr>
+                <w:rFonts w:ascii="Times New Roman" w:hAnsi="Times New Roman" w:cs="Times New Roman"/>
+                <w:sz w:val="26"/>
+                <w:szCs w:val="26"/>
+              </w:rPr>
+            </w:pPr>
+            <w:r>
+              <w:rPr>
+                <w:rFonts w:ascii="Times New Roman" w:hAnsi="Times New Roman" w:cs="Times New Roman"/>
+                <w:sz w:val="26"/>
+                <w:szCs w:val="26"/>
+              </w:rPr>
               <w:t>4</w:t>
             </w:r>
           </w:p>
         </w:tc>
         <w:tc>
           <w:tcPr>
-            <w:tcW w:w="2736" w:type="dxa"/>
+            <w:tcW w:w="3198" w:type="dxa"/>
             <w:vAlign w:val="bottom"/>
           </w:tcPr>
           <w:p>
             <w:pPr>
               <w:cnfStyle w:val="000000000000" w:firstRow="0" w:lastRow="0" w:firstColumn="0" w:lastColumn="0" w:oddVBand="0" w:evenVBand="0" w:oddHBand="0" w:evenHBand="0" w:firstRowFirstColumn="0" w:firstRowLastColumn="0" w:lastRowFirstColumn="0" w:lastRowLastColumn="0"/>
               <w:rPr>
-                <w:rFonts w:ascii="Arial" w:hAnsi="Arial" w:cs="Arial"/>
+                <w:rFonts w:ascii="Times New Roman" w:hAnsi="Times New Roman" w:cs="Times New Roman"/>
                 <w:color w:val="000000"/>
-                <w:sz w:val="20"/>
-                <w:szCs w:val="20"/>
-              </w:rPr>
-            </w:pPr>
-            <w:r>
-              <w:rPr>
-                <w:rFonts w:ascii="Arial" w:hAnsi="Arial" w:cs="Arial"/>
+                <w:sz w:val="26"/>
+                <w:szCs w:val="26"/>
+              </w:rPr>
+            </w:pPr>
+            <w:r>
+              <w:rPr>
+                <w:rFonts w:ascii="Times New Roman" w:hAnsi="Times New Roman" w:cs="Times New Roman"/>
                 <w:color w:val="000000"/>
-                <w:sz w:val="20"/>
-                <w:szCs w:val="20"/>
+                <w:sz w:val="26"/>
+                <w:szCs w:val="26"/>
               </w:rPr>
               <w:t>Trần Anh Duy</w:t>
             </w:r>
@@ -2433,7 +2531,7 @@
         </w:tc>
         <w:tc>
           <w:tcPr>
-            <w:tcW w:w="1437" w:type="dxa"/>
+            <w:tcW w:w="1380" w:type="dxa"/>
             <w:vAlign w:val="bottom"/>
           </w:tcPr>
           <w:p>
@@ -2441,18 +2539,18 @@
               <w:jc w:val="right"/>
               <w:cnfStyle w:val="000000000000" w:firstRow="0" w:lastRow="0" w:firstColumn="0" w:lastColumn="0" w:oddVBand="0" w:evenVBand="0" w:oddHBand="0" w:evenHBand="0" w:firstRowFirstColumn="0" w:firstRowLastColumn="0" w:lastRowFirstColumn="0" w:lastRowLastColumn="0"/>
               <w:rPr>
-                <w:rFonts w:ascii="Arial" w:hAnsi="Arial" w:cs="Arial"/>
+                <w:rFonts w:ascii="Times New Roman" w:hAnsi="Times New Roman" w:cs="Times New Roman"/>
                 <w:color w:val="000000"/>
-                <w:sz w:val="20"/>
-                <w:szCs w:val="20"/>
-              </w:rPr>
-            </w:pPr>
-            <w:r>
-              <w:rPr>
-                <w:rFonts w:ascii="Arial" w:hAnsi="Arial" w:cs="Arial"/>
+                <w:sz w:val="26"/>
+                <w:szCs w:val="26"/>
+              </w:rPr>
+            </w:pPr>
+            <w:r>
+              <w:rPr>
+                <w:rFonts w:ascii="Times New Roman" w:hAnsi="Times New Roman" w:cs="Times New Roman"/>
                 <w:color w:val="000000"/>
-                <w:sz w:val="20"/>
-                <w:szCs w:val="20"/>
+                <w:sz w:val="26"/>
+                <w:szCs w:val="26"/>
               </w:rPr>
               <w:t>1212056</w:t>
             </w:r>
@@ -2460,25 +2558,25 @@
         </w:tc>
         <w:tc>
           <w:tcPr>
-            <w:tcW w:w="3155" w:type="dxa"/>
+            <w:tcW w:w="3626" w:type="dxa"/>
             <w:vAlign w:val="bottom"/>
           </w:tcPr>
           <w:p>
             <w:pPr>
               <w:cnfStyle w:val="000000000000" w:firstRow="0" w:lastRow="0" w:firstColumn="0" w:lastColumn="0" w:oddVBand="0" w:evenVBand="0" w:oddHBand="0" w:evenHBand="0" w:firstRowFirstColumn="0" w:firstRowLastColumn="0" w:lastRowFirstColumn="0" w:lastRowLastColumn="0"/>
               <w:rPr>
-                <w:rFonts w:ascii="Arial" w:hAnsi="Arial" w:cs="Arial"/>
+                <w:rFonts w:ascii="Times New Roman" w:hAnsi="Times New Roman" w:cs="Times New Roman"/>
                 <w:color w:val="000000"/>
-                <w:sz w:val="20"/>
-                <w:szCs w:val="20"/>
-              </w:rPr>
-            </w:pPr>
-            <w:r>
-              <w:rPr>
-                <w:rFonts w:ascii="Arial" w:hAnsi="Arial" w:cs="Arial"/>
+                <w:sz w:val="26"/>
+                <w:szCs w:val="26"/>
+              </w:rPr>
+            </w:pPr>
+            <w:r>
+              <w:rPr>
+                <w:rFonts w:ascii="Times New Roman" w:hAnsi="Times New Roman" w:cs="Times New Roman"/>
                 <w:color w:val="000000"/>
-                <w:sz w:val="20"/>
-                <w:szCs w:val="20"/>
+                <w:sz w:val="26"/>
+                <w:szCs w:val="26"/>
               </w:rPr>
               <w:t>anhduy41294@gmail.com</w:t>
             </w:r>
@@ -2486,13 +2584,23 @@
         </w:tc>
         <w:tc>
           <w:tcPr>
-            <w:tcW w:w="2144" w:type="dxa"/>
+            <w:tcW w:w="1654" w:type="dxa"/>
           </w:tcPr>
           <w:p>
             <w:pPr>
               <w:cnfStyle w:val="000000000000" w:firstRow="0" w:lastRow="0" w:firstColumn="0" w:lastColumn="0" w:oddVBand="0" w:evenVBand="0" w:oddHBand="0" w:evenHBand="0" w:firstRowFirstColumn="0" w:firstRowLastColumn="0" w:lastRowFirstColumn="0" w:lastRowLastColumn="0"/>
-            </w:pPr>
-            <w:r>
+              <w:rPr>
+                <w:rFonts w:ascii="Times New Roman" w:hAnsi="Times New Roman" w:cs="Times New Roman"/>
+                <w:sz w:val="26"/>
+                <w:szCs w:val="26"/>
+              </w:rPr>
+            </w:pPr>
+            <w:r>
+              <w:rPr>
+                <w:rFonts w:ascii="Times New Roman" w:hAnsi="Times New Roman" w:cs="Times New Roman"/>
+                <w:sz w:val="26"/>
+                <w:szCs w:val="26"/>
+              </w:rPr>
               <w:t>01626027273</w:t>
             </w:r>
           </w:p>
@@ -2502,35 +2610,47 @@
         <w:tc>
           <w:tcPr>
             <w:cnfStyle w:val="001000000000" w:firstRow="0" w:lastRow="0" w:firstColumn="1" w:lastColumn="0" w:oddVBand="0" w:evenVBand="0" w:oddHBand="0" w:evenHBand="0" w:firstRowFirstColumn="0" w:firstRowLastColumn="0" w:lastRowFirstColumn="0" w:lastRowLastColumn="0"/>
-            <w:tcW w:w="769" w:type="dxa"/>
-          </w:tcPr>
-          <w:p>
-            <w:r>
+            <w:tcW w:w="757" w:type="dxa"/>
+          </w:tcPr>
+          <w:p>
+            <w:pPr>
+              <w:rPr>
+                <w:rFonts w:ascii="Times New Roman" w:hAnsi="Times New Roman" w:cs="Times New Roman"/>
+                <w:sz w:val="26"/>
+                <w:szCs w:val="26"/>
+              </w:rPr>
+            </w:pPr>
+            <w:r>
+              <w:rPr>
+                <w:rFonts w:ascii="Times New Roman" w:hAnsi="Times New Roman" w:cs="Times New Roman"/>
+                <w:sz w:val="26"/>
+                <w:szCs w:val="26"/>
+              </w:rPr>
               <w:t>5</w:t>
             </w:r>
           </w:p>
         </w:tc>
         <w:tc>
           <w:tcPr>
-            <w:tcW w:w="2736" w:type="dxa"/>
+            <w:tcW w:w="3198" w:type="dxa"/>
             <w:vAlign w:val="bottom"/>
           </w:tcPr>
           <w:p>
             <w:pPr>
               <w:cnfStyle w:val="000000000000" w:firstRow="0" w:lastRow="0" w:firstColumn="0" w:lastColumn="0" w:oddVBand="0" w:evenVBand="0" w:oddHBand="0" w:evenHBand="0" w:firstRowFirstColumn="0" w:firstRowLastColumn="0" w:lastRowFirstColumn="0" w:lastRowLastColumn="0"/>
               <w:rPr>
-                <w:rFonts w:ascii="Arial" w:hAnsi="Arial" w:cs="Arial"/>
+                <w:rFonts w:ascii="Times New Roman" w:hAnsi="Times New Roman" w:cs="Times New Roman"/>
                 <w:color w:val="000000"/>
-                <w:sz w:val="20"/>
-                <w:szCs w:val="20"/>
-              </w:rPr>
-            </w:pPr>
-            <w:r>
-              <w:rPr>
-                <w:rFonts w:ascii="Arial" w:hAnsi="Arial" w:cs="Arial"/>
+                <w:sz w:val="26"/>
+                <w:szCs w:val="26"/>
+              </w:rPr>
+            </w:pPr>
+            <w:r>
+              <w:rPr>
+                <w:rFonts w:ascii="Times New Roman" w:hAnsi="Times New Roman" w:cs="Times New Roman"/>
                 <w:color w:val="000000"/>
-                <w:sz w:val="20"/>
-                <w:szCs w:val="20"/>
+                <w:sz w:val="26"/>
+                <w:szCs w:val="26"/>
               </w:rPr>
               <w:t>Trần Tiến Độ</w:t>
             </w:r>
@@ -2538,7 +2658,7 @@
         </w:tc>
         <w:tc>
           <w:tcPr>
-            <w:tcW w:w="1437" w:type="dxa"/>
+            <w:tcW w:w="1380" w:type="dxa"/>
             <w:vAlign w:val="bottom"/>
           </w:tcPr>
           <w:p>
@@ -2546,18 +2666,18 @@
               <w:jc w:val="right"/>
               <w:cnfStyle w:val="000000000000" w:firstRow="0" w:lastRow="0" w:firstColumn="0" w:lastColumn="0" w:oddVBand="0" w:evenVBand="0" w:oddHBand="0" w:evenHBand="0" w:firstRowFirstColumn="0" w:firstRowLastColumn="0" w:lastRowFirstColumn="0" w:lastRowLastColumn="0"/>
               <w:rPr>
-                <w:rFonts w:ascii="Arial" w:hAnsi="Arial" w:cs="Arial"/>
+                <w:rFonts w:ascii="Times New Roman" w:hAnsi="Times New Roman" w:cs="Times New Roman"/>
                 <w:color w:val="000000"/>
-                <w:sz w:val="20"/>
-                <w:szCs w:val="20"/>
-              </w:rPr>
-            </w:pPr>
-            <w:r>
-              <w:rPr>
-                <w:rFonts w:ascii="Arial" w:hAnsi="Arial" w:cs="Arial"/>
+                <w:sz w:val="26"/>
+                <w:szCs w:val="26"/>
+              </w:rPr>
+            </w:pPr>
+            <w:r>
+              <w:rPr>
+                <w:rFonts w:ascii="Times New Roman" w:hAnsi="Times New Roman" w:cs="Times New Roman"/>
                 <w:color w:val="000000"/>
-                <w:sz w:val="20"/>
-                <w:szCs w:val="20"/>
+                <w:sz w:val="26"/>
+                <w:szCs w:val="26"/>
               </w:rPr>
               <w:t>1212091</w:t>
             </w:r>
@@ -2565,25 +2685,25 @@
         </w:tc>
         <w:tc>
           <w:tcPr>
-            <w:tcW w:w="3155" w:type="dxa"/>
+            <w:tcW w:w="3626" w:type="dxa"/>
             <w:vAlign w:val="bottom"/>
           </w:tcPr>
           <w:p>
             <w:pPr>
               <w:cnfStyle w:val="000000000000" w:firstRow="0" w:lastRow="0" w:firstColumn="0" w:lastColumn="0" w:oddVBand="0" w:evenVBand="0" w:oddHBand="0" w:evenHBand="0" w:firstRowFirstColumn="0" w:firstRowLastColumn="0" w:lastRowFirstColumn="0" w:lastRowLastColumn="0"/>
               <w:rPr>
-                <w:rFonts w:ascii="Arial" w:hAnsi="Arial" w:cs="Arial"/>
+                <w:rFonts w:ascii="Times New Roman" w:hAnsi="Times New Roman" w:cs="Times New Roman"/>
                 <w:color w:val="000000"/>
-                <w:sz w:val="20"/>
-                <w:szCs w:val="20"/>
-              </w:rPr>
-            </w:pPr>
-            <w:r>
-              <w:rPr>
-                <w:rFonts w:ascii="Arial" w:hAnsi="Arial" w:cs="Arial"/>
+                <w:sz w:val="26"/>
+                <w:szCs w:val="26"/>
+              </w:rPr>
+            </w:pPr>
+            <w:r>
+              <w:rPr>
+                <w:rFonts w:ascii="Times New Roman" w:hAnsi="Times New Roman" w:cs="Times New Roman"/>
                 <w:color w:val="000000"/>
-                <w:sz w:val="20"/>
-                <w:szCs w:val="20"/>
+                <w:sz w:val="26"/>
+                <w:szCs w:val="26"/>
               </w:rPr>
               <w:t>trantiendo12@gmail.com</w:t>
             </w:r>
@@ -2591,11 +2711,16 @@
         </w:tc>
         <w:tc>
           <w:tcPr>
-            <w:tcW w:w="2144" w:type="dxa"/>
+            <w:tcW w:w="1654" w:type="dxa"/>
           </w:tcPr>
           <w:p>
             <w:pPr>
               <w:cnfStyle w:val="000000000000" w:firstRow="0" w:lastRow="0" w:firstColumn="0" w:lastColumn="0" w:oddVBand="0" w:evenVBand="0" w:oddHBand="0" w:evenHBand="0" w:firstRowFirstColumn="0" w:firstRowLastColumn="0" w:lastRowFirstColumn="0" w:lastRowLastColumn="0"/>
+              <w:rPr>
+                <w:rFonts w:ascii="Times New Roman" w:hAnsi="Times New Roman" w:cs="Times New Roman"/>
+                <w:sz w:val="26"/>
+                <w:szCs w:val="26"/>
+              </w:rPr>
             </w:pPr>
           </w:p>
         </w:tc>
@@ -2604,35 +2729,47 @@
         <w:tc>
           <w:tcPr>
             <w:cnfStyle w:val="001000000000" w:firstRow="0" w:lastRow="0" w:firstColumn="1" w:lastColumn="0" w:oddVBand="0" w:evenVBand="0" w:oddHBand="0" w:evenHBand="0" w:firstRowFirstColumn="0" w:firstRowLastColumn="0" w:lastRowFirstColumn="0" w:lastRowLastColumn="0"/>
-            <w:tcW w:w="769" w:type="dxa"/>
-          </w:tcPr>
-          <w:p>
-            <w:r>
+            <w:tcW w:w="757" w:type="dxa"/>
+          </w:tcPr>
+          <w:p>
+            <w:pPr>
+              <w:rPr>
+                <w:rFonts w:ascii="Times New Roman" w:hAnsi="Times New Roman" w:cs="Times New Roman"/>
+                <w:sz w:val="26"/>
+                <w:szCs w:val="26"/>
+              </w:rPr>
+            </w:pPr>
+            <w:r>
+              <w:rPr>
+                <w:rFonts w:ascii="Times New Roman" w:hAnsi="Times New Roman" w:cs="Times New Roman"/>
+                <w:sz w:val="26"/>
+                <w:szCs w:val="26"/>
+              </w:rPr>
               <w:t>6</w:t>
             </w:r>
           </w:p>
         </w:tc>
         <w:tc>
           <w:tcPr>
-            <w:tcW w:w="2736" w:type="dxa"/>
+            <w:tcW w:w="3198" w:type="dxa"/>
             <w:vAlign w:val="bottom"/>
           </w:tcPr>
           <w:p>
             <w:pPr>
               <w:cnfStyle w:val="000000000000" w:firstRow="0" w:lastRow="0" w:firstColumn="0" w:lastColumn="0" w:oddVBand="0" w:evenVBand="0" w:oddHBand="0" w:evenHBand="0" w:firstRowFirstColumn="0" w:firstRowLastColumn="0" w:lastRowFirstColumn="0" w:lastRowLastColumn="0"/>
               <w:rPr>
-                <w:rFonts w:ascii="Arial" w:hAnsi="Arial" w:cs="Arial"/>
+                <w:rFonts w:ascii="Times New Roman" w:hAnsi="Times New Roman" w:cs="Times New Roman"/>
                 <w:color w:val="000000"/>
-                <w:sz w:val="20"/>
-                <w:szCs w:val="20"/>
-              </w:rPr>
-            </w:pPr>
-            <w:r>
-              <w:rPr>
-                <w:rFonts w:ascii="Arial" w:hAnsi="Arial" w:cs="Arial"/>
+                <w:sz w:val="26"/>
+                <w:szCs w:val="26"/>
+              </w:rPr>
+            </w:pPr>
+            <w:r>
+              <w:rPr>
+                <w:rFonts w:ascii="Times New Roman" w:hAnsi="Times New Roman" w:cs="Times New Roman"/>
                 <w:color w:val="000000"/>
-                <w:sz w:val="20"/>
-                <w:szCs w:val="20"/>
+                <w:sz w:val="26"/>
+                <w:szCs w:val="26"/>
               </w:rPr>
               <w:t>Đàm Trường Giang</w:t>
             </w:r>
@@ -2640,7 +2777,7 @@
         </w:tc>
         <w:tc>
           <w:tcPr>
-            <w:tcW w:w="1437" w:type="dxa"/>
+            <w:tcW w:w="1380" w:type="dxa"/>
             <w:vAlign w:val="bottom"/>
           </w:tcPr>
           <w:p>
@@ -2648,18 +2785,18 @@
               <w:jc w:val="right"/>
               <w:cnfStyle w:val="000000000000" w:firstRow="0" w:lastRow="0" w:firstColumn="0" w:lastColumn="0" w:oddVBand="0" w:evenVBand="0" w:oddHBand="0" w:evenHBand="0" w:firstRowFirstColumn="0" w:firstRowLastColumn="0" w:lastRowFirstColumn="0" w:lastRowLastColumn="0"/>
               <w:rPr>
-                <w:rFonts w:ascii="Arial" w:hAnsi="Arial" w:cs="Arial"/>
+                <w:rFonts w:ascii="Times New Roman" w:hAnsi="Times New Roman" w:cs="Times New Roman"/>
                 <w:color w:val="000000"/>
-                <w:sz w:val="20"/>
-                <w:szCs w:val="20"/>
-              </w:rPr>
-            </w:pPr>
-            <w:r>
-              <w:rPr>
-                <w:rFonts w:ascii="Arial" w:hAnsi="Arial" w:cs="Arial"/>
+                <w:sz w:val="26"/>
+                <w:szCs w:val="26"/>
+              </w:rPr>
+            </w:pPr>
+            <w:r>
+              <w:rPr>
+                <w:rFonts w:ascii="Times New Roman" w:hAnsi="Times New Roman" w:cs="Times New Roman"/>
                 <w:color w:val="000000"/>
-                <w:sz w:val="20"/>
-                <w:szCs w:val="20"/>
+                <w:sz w:val="26"/>
+                <w:szCs w:val="26"/>
               </w:rPr>
               <w:t>1212100</w:t>
             </w:r>
@@ -2667,25 +2804,25 @@
         </w:tc>
         <w:tc>
           <w:tcPr>
-            <w:tcW w:w="3155" w:type="dxa"/>
+            <w:tcW w:w="3626" w:type="dxa"/>
             <w:vAlign w:val="bottom"/>
           </w:tcPr>
           <w:p>
             <w:pPr>
               <w:cnfStyle w:val="000000000000" w:firstRow="0" w:lastRow="0" w:firstColumn="0" w:lastColumn="0" w:oddVBand="0" w:evenVBand="0" w:oddHBand="0" w:evenHBand="0" w:firstRowFirstColumn="0" w:firstRowLastColumn="0" w:lastRowFirstColumn="0" w:lastRowLastColumn="0"/>
               <w:rPr>
-                <w:rFonts w:ascii="Arial" w:hAnsi="Arial" w:cs="Arial"/>
+                <w:rFonts w:ascii="Times New Roman" w:hAnsi="Times New Roman" w:cs="Times New Roman"/>
                 <w:color w:val="000000"/>
-                <w:sz w:val="20"/>
-                <w:szCs w:val="20"/>
-              </w:rPr>
-            </w:pPr>
-            <w:r>
-              <w:rPr>
-                <w:rFonts w:ascii="Arial" w:hAnsi="Arial" w:cs="Arial"/>
+                <w:sz w:val="26"/>
+                <w:szCs w:val="26"/>
+              </w:rPr>
+            </w:pPr>
+            <w:r>
+              <w:rPr>
+                <w:rFonts w:ascii="Times New Roman" w:hAnsi="Times New Roman" w:cs="Times New Roman"/>
                 <w:color w:val="000000"/>
-                <w:sz w:val="20"/>
-                <w:szCs w:val="20"/>
+                <w:sz w:val="26"/>
+                <w:szCs w:val="26"/>
               </w:rPr>
               <w:t>1212100@stduent.hcmus.edu.vn</w:t>
             </w:r>
@@ -2693,11 +2830,16 @@
         </w:tc>
         <w:tc>
           <w:tcPr>
-            <w:tcW w:w="2144" w:type="dxa"/>
+            <w:tcW w:w="1654" w:type="dxa"/>
           </w:tcPr>
           <w:p>
             <w:pPr>
               <w:cnfStyle w:val="000000000000" w:firstRow="0" w:lastRow="0" w:firstColumn="0" w:lastColumn="0" w:oddVBand="0" w:evenVBand="0" w:oddHBand="0" w:evenHBand="0" w:firstRowFirstColumn="0" w:firstRowLastColumn="0" w:lastRowFirstColumn="0" w:lastRowLastColumn="0"/>
+              <w:rPr>
+                <w:rFonts w:ascii="Times New Roman" w:hAnsi="Times New Roman" w:cs="Times New Roman"/>
+                <w:sz w:val="26"/>
+                <w:szCs w:val="26"/>
+              </w:rPr>
             </w:pPr>
           </w:p>
         </w:tc>
@@ -2706,35 +2848,47 @@
         <w:tc>
           <w:tcPr>
             <w:cnfStyle w:val="001000000000" w:firstRow="0" w:lastRow="0" w:firstColumn="1" w:lastColumn="0" w:oddVBand="0" w:evenVBand="0" w:oddHBand="0" w:evenHBand="0" w:firstRowFirstColumn="0" w:firstRowLastColumn="0" w:lastRowFirstColumn="0" w:lastRowLastColumn="0"/>
-            <w:tcW w:w="769" w:type="dxa"/>
-          </w:tcPr>
-          <w:p>
-            <w:r>
+            <w:tcW w:w="757" w:type="dxa"/>
+          </w:tcPr>
+          <w:p>
+            <w:pPr>
+              <w:rPr>
+                <w:rFonts w:ascii="Times New Roman" w:hAnsi="Times New Roman" w:cs="Times New Roman"/>
+                <w:sz w:val="26"/>
+                <w:szCs w:val="26"/>
+              </w:rPr>
+            </w:pPr>
+            <w:r>
+              <w:rPr>
+                <w:rFonts w:ascii="Times New Roman" w:hAnsi="Times New Roman" w:cs="Times New Roman"/>
+                <w:sz w:val="26"/>
+                <w:szCs w:val="26"/>
+              </w:rPr>
               <w:t>7</w:t>
             </w:r>
           </w:p>
         </w:tc>
         <w:tc>
           <w:tcPr>
-            <w:tcW w:w="2736" w:type="dxa"/>
+            <w:tcW w:w="3198" w:type="dxa"/>
             <w:vAlign w:val="bottom"/>
           </w:tcPr>
           <w:p>
             <w:pPr>
               <w:cnfStyle w:val="000000000000" w:firstRow="0" w:lastRow="0" w:firstColumn="0" w:lastColumn="0" w:oddVBand="0" w:evenVBand="0" w:oddHBand="0" w:evenHBand="0" w:firstRowFirstColumn="0" w:firstRowLastColumn="0" w:lastRowFirstColumn="0" w:lastRowLastColumn="0"/>
               <w:rPr>
-                <w:rFonts w:ascii="Arial" w:hAnsi="Arial" w:cs="Arial"/>
+                <w:rFonts w:ascii="Times New Roman" w:hAnsi="Times New Roman" w:cs="Times New Roman"/>
                 <w:color w:val="000000"/>
-                <w:sz w:val="20"/>
-                <w:szCs w:val="20"/>
-              </w:rPr>
-            </w:pPr>
-            <w:r>
-              <w:rPr>
-                <w:rFonts w:ascii="Arial" w:hAnsi="Arial" w:cs="Arial"/>
+                <w:sz w:val="26"/>
+                <w:szCs w:val="26"/>
+              </w:rPr>
+            </w:pPr>
+            <w:r>
+              <w:rPr>
+                <w:rFonts w:ascii="Times New Roman" w:hAnsi="Times New Roman" w:cs="Times New Roman"/>
                 <w:color w:val="000000"/>
-                <w:sz w:val="20"/>
-                <w:szCs w:val="20"/>
+                <w:sz w:val="26"/>
+                <w:szCs w:val="26"/>
               </w:rPr>
               <w:t>Phạm Trường Giang</w:t>
             </w:r>
@@ -2742,7 +2896,7 @@
         </w:tc>
         <w:tc>
           <w:tcPr>
-            <w:tcW w:w="1437" w:type="dxa"/>
+            <w:tcW w:w="1380" w:type="dxa"/>
             <w:vAlign w:val="bottom"/>
           </w:tcPr>
           <w:p>
@@ -2750,18 +2904,18 @@
               <w:jc w:val="right"/>
               <w:cnfStyle w:val="000000000000" w:firstRow="0" w:lastRow="0" w:firstColumn="0" w:lastColumn="0" w:oddVBand="0" w:evenVBand="0" w:oddHBand="0" w:evenHBand="0" w:firstRowFirstColumn="0" w:firstRowLastColumn="0" w:lastRowFirstColumn="0" w:lastRowLastColumn="0"/>
               <w:rPr>
-                <w:rFonts w:ascii="Arial" w:hAnsi="Arial" w:cs="Arial"/>
+                <w:rFonts w:ascii="Times New Roman" w:hAnsi="Times New Roman" w:cs="Times New Roman"/>
                 <w:color w:val="000000"/>
-                <w:sz w:val="20"/>
-                <w:szCs w:val="20"/>
-              </w:rPr>
-            </w:pPr>
-            <w:r>
-              <w:rPr>
-                <w:rFonts w:ascii="Arial" w:hAnsi="Arial" w:cs="Arial"/>
+                <w:sz w:val="26"/>
+                <w:szCs w:val="26"/>
+              </w:rPr>
+            </w:pPr>
+            <w:r>
+              <w:rPr>
+                <w:rFonts w:ascii="Times New Roman" w:hAnsi="Times New Roman" w:cs="Times New Roman"/>
                 <w:color w:val="000000"/>
-                <w:sz w:val="20"/>
-                <w:szCs w:val="20"/>
+                <w:sz w:val="26"/>
+                <w:szCs w:val="26"/>
               </w:rPr>
               <w:t>1212102</w:t>
             </w:r>
@@ -2769,25 +2923,25 @@
         </w:tc>
         <w:tc>
           <w:tcPr>
-            <w:tcW w:w="3155" w:type="dxa"/>
+            <w:tcW w:w="3626" w:type="dxa"/>
             <w:vAlign w:val="bottom"/>
           </w:tcPr>
           <w:p>
             <w:pPr>
               <w:cnfStyle w:val="000000000000" w:firstRow="0" w:lastRow="0" w:firstColumn="0" w:lastColumn="0" w:oddVBand="0" w:evenVBand="0" w:oddHBand="0" w:evenHBand="0" w:firstRowFirstColumn="0" w:firstRowLastColumn="0" w:lastRowFirstColumn="0" w:lastRowLastColumn="0"/>
               <w:rPr>
-                <w:rFonts w:ascii="Arial" w:hAnsi="Arial" w:cs="Arial"/>
+                <w:rFonts w:ascii="Times New Roman" w:hAnsi="Times New Roman" w:cs="Times New Roman"/>
                 <w:color w:val="000000"/>
-                <w:sz w:val="20"/>
-                <w:szCs w:val="20"/>
-              </w:rPr>
-            </w:pPr>
-            <w:r>
-              <w:rPr>
-                <w:rFonts w:ascii="Arial" w:hAnsi="Arial" w:cs="Arial"/>
+                <w:sz w:val="26"/>
+                <w:szCs w:val="26"/>
+              </w:rPr>
+            </w:pPr>
+            <w:r>
+              <w:rPr>
+                <w:rFonts w:ascii="Times New Roman" w:hAnsi="Times New Roman" w:cs="Times New Roman"/>
                 <w:color w:val="000000"/>
-                <w:sz w:val="20"/>
-                <w:szCs w:val="20"/>
+                <w:sz w:val="26"/>
+                <w:szCs w:val="26"/>
               </w:rPr>
               <w:t>1212102@student.hcmus.edu.vn</w:t>
             </w:r>
@@ -2795,11 +2949,16 @@
         </w:tc>
         <w:tc>
           <w:tcPr>
-            <w:tcW w:w="2144" w:type="dxa"/>
+            <w:tcW w:w="1654" w:type="dxa"/>
           </w:tcPr>
           <w:p>
             <w:pPr>
               <w:cnfStyle w:val="000000000000" w:firstRow="0" w:lastRow="0" w:firstColumn="0" w:lastColumn="0" w:oddVBand="0" w:evenVBand="0" w:oddHBand="0" w:evenHBand="0" w:firstRowFirstColumn="0" w:firstRowLastColumn="0" w:lastRowFirstColumn="0" w:lastRowLastColumn="0"/>
+              <w:rPr>
+                <w:rFonts w:ascii="Times New Roman" w:hAnsi="Times New Roman" w:cs="Times New Roman"/>
+                <w:sz w:val="26"/>
+                <w:szCs w:val="26"/>
+              </w:rPr>
             </w:pPr>
           </w:p>
         </w:tc>
@@ -2808,35 +2967,47 @@
         <w:tc>
           <w:tcPr>
             <w:cnfStyle w:val="001000000000" w:firstRow="0" w:lastRow="0" w:firstColumn="1" w:lastColumn="0" w:oddVBand="0" w:evenVBand="0" w:oddHBand="0" w:evenHBand="0" w:firstRowFirstColumn="0" w:firstRowLastColumn="0" w:lastRowFirstColumn="0" w:lastRowLastColumn="0"/>
-            <w:tcW w:w="769" w:type="dxa"/>
-          </w:tcPr>
-          <w:p>
-            <w:r>
+            <w:tcW w:w="757" w:type="dxa"/>
+          </w:tcPr>
+          <w:p>
+            <w:pPr>
+              <w:rPr>
+                <w:rFonts w:ascii="Times New Roman" w:hAnsi="Times New Roman" w:cs="Times New Roman"/>
+                <w:sz w:val="26"/>
+                <w:szCs w:val="26"/>
+              </w:rPr>
+            </w:pPr>
+            <w:r>
+              <w:rPr>
+                <w:rFonts w:ascii="Times New Roman" w:hAnsi="Times New Roman" w:cs="Times New Roman"/>
+                <w:sz w:val="26"/>
+                <w:szCs w:val="26"/>
+              </w:rPr>
               <w:t>8</w:t>
             </w:r>
           </w:p>
         </w:tc>
         <w:tc>
           <w:tcPr>
-            <w:tcW w:w="2736" w:type="dxa"/>
+            <w:tcW w:w="3198" w:type="dxa"/>
             <w:vAlign w:val="bottom"/>
           </w:tcPr>
           <w:p>
             <w:pPr>
               <w:cnfStyle w:val="000000000000" w:firstRow="0" w:lastRow="0" w:firstColumn="0" w:lastColumn="0" w:oddVBand="0" w:evenVBand="0" w:oddHBand="0" w:evenHBand="0" w:firstRowFirstColumn="0" w:firstRowLastColumn="0" w:lastRowFirstColumn="0" w:lastRowLastColumn="0"/>
               <w:rPr>
-                <w:rFonts w:ascii="Arial" w:hAnsi="Arial" w:cs="Arial"/>
+                <w:rFonts w:ascii="Times New Roman" w:hAnsi="Times New Roman" w:cs="Times New Roman"/>
                 <w:color w:val="000000"/>
-                <w:sz w:val="20"/>
-                <w:szCs w:val="20"/>
-              </w:rPr>
-            </w:pPr>
-            <w:r>
-              <w:rPr>
-                <w:rFonts w:ascii="Arial" w:hAnsi="Arial" w:cs="Arial"/>
+                <w:sz w:val="26"/>
+                <w:szCs w:val="26"/>
+              </w:rPr>
+            </w:pPr>
+            <w:r>
+              <w:rPr>
+                <w:rFonts w:ascii="Times New Roman" w:hAnsi="Times New Roman" w:cs="Times New Roman"/>
                 <w:color w:val="000000"/>
-                <w:sz w:val="20"/>
-                <w:szCs w:val="20"/>
+                <w:sz w:val="26"/>
+                <w:szCs w:val="26"/>
               </w:rPr>
               <w:t>Ô Tuấn Hải</w:t>
             </w:r>
@@ -2844,7 +3015,7 @@
         </w:tc>
         <w:tc>
           <w:tcPr>
-            <w:tcW w:w="1437" w:type="dxa"/>
+            <w:tcW w:w="1380" w:type="dxa"/>
             <w:vAlign w:val="bottom"/>
           </w:tcPr>
           <w:p>
@@ -2852,18 +3023,18 @@
               <w:jc w:val="right"/>
               <w:cnfStyle w:val="000000000000" w:firstRow="0" w:lastRow="0" w:firstColumn="0" w:lastColumn="0" w:oddVBand="0" w:evenVBand="0" w:oddHBand="0" w:evenHBand="0" w:firstRowFirstColumn="0" w:firstRowLastColumn="0" w:lastRowFirstColumn="0" w:lastRowLastColumn="0"/>
               <w:rPr>
-                <w:rFonts w:ascii="Arial" w:hAnsi="Arial" w:cs="Arial"/>
+                <w:rFonts w:ascii="Times New Roman" w:hAnsi="Times New Roman" w:cs="Times New Roman"/>
                 <w:color w:val="000000"/>
-                <w:sz w:val="20"/>
-                <w:szCs w:val="20"/>
-              </w:rPr>
-            </w:pPr>
-            <w:r>
-              <w:rPr>
-                <w:rFonts w:ascii="Arial" w:hAnsi="Arial" w:cs="Arial"/>
+                <w:sz w:val="26"/>
+                <w:szCs w:val="26"/>
+              </w:rPr>
+            </w:pPr>
+            <w:r>
+              <w:rPr>
+                <w:rFonts w:ascii="Times New Roman" w:hAnsi="Times New Roman" w:cs="Times New Roman"/>
                 <w:color w:val="000000"/>
-                <w:sz w:val="20"/>
-                <w:szCs w:val="20"/>
+                <w:sz w:val="26"/>
+                <w:szCs w:val="26"/>
               </w:rPr>
               <w:t>1212112</w:t>
             </w:r>
@@ -2871,25 +3042,25 @@
         </w:tc>
         <w:tc>
           <w:tcPr>
-            <w:tcW w:w="3155" w:type="dxa"/>
+            <w:tcW w:w="3626" w:type="dxa"/>
             <w:vAlign w:val="bottom"/>
           </w:tcPr>
           <w:p>
             <w:pPr>
               <w:cnfStyle w:val="000000000000" w:firstRow="0" w:lastRow="0" w:firstColumn="0" w:lastColumn="0" w:oddVBand="0" w:evenVBand="0" w:oddHBand="0" w:evenHBand="0" w:firstRowFirstColumn="0" w:firstRowLastColumn="0" w:lastRowFirstColumn="0" w:lastRowLastColumn="0"/>
               <w:rPr>
-                <w:rFonts w:ascii="Arial" w:hAnsi="Arial" w:cs="Arial"/>
+                <w:rFonts w:ascii="Times New Roman" w:hAnsi="Times New Roman" w:cs="Times New Roman"/>
                 <w:color w:val="000000"/>
-                <w:sz w:val="20"/>
-                <w:szCs w:val="20"/>
-              </w:rPr>
-            </w:pPr>
-            <w:r>
-              <w:rPr>
-                <w:rFonts w:ascii="Arial" w:hAnsi="Arial" w:cs="Arial"/>
+                <w:sz w:val="26"/>
+                <w:szCs w:val="26"/>
+              </w:rPr>
+            </w:pPr>
+            <w:r>
+              <w:rPr>
+                <w:rFonts w:ascii="Times New Roman" w:hAnsi="Times New Roman" w:cs="Times New Roman"/>
                 <w:color w:val="000000"/>
-                <w:sz w:val="20"/>
-                <w:szCs w:val="20"/>
+                <w:sz w:val="26"/>
+                <w:szCs w:val="26"/>
               </w:rPr>
               <w:t>1212112@student.hcmus.edu.vn</w:t>
             </w:r>
@@ -2897,17 +3068,25 @@
         </w:tc>
         <w:tc>
           <w:tcPr>
-            <w:tcW w:w="2144" w:type="dxa"/>
+            <w:tcW w:w="1654" w:type="dxa"/>
           </w:tcPr>
           <w:p>
             <w:pPr>
               <w:cnfStyle w:val="000000000000" w:firstRow="0" w:lastRow="0" w:firstColumn="0" w:lastColumn="0" w:oddVBand="0" w:evenVBand="0" w:oddHBand="0" w:evenHBand="0" w:firstRowFirstColumn="0" w:firstRowLastColumn="0" w:lastRowFirstColumn="0" w:lastRowLastColumn="0"/>
-            </w:pPr>
-            <w:r>
+              <w:rPr>
+                <w:rFonts w:ascii="Times New Roman" w:hAnsi="Times New Roman" w:cs="Times New Roman"/>
+                <w:sz w:val="26"/>
+                <w:szCs w:val="26"/>
+              </w:rPr>
+            </w:pPr>
+            <w:r>
+              <w:rPr>
+                <w:rFonts w:ascii="Times New Roman" w:hAnsi="Times New Roman" w:cs="Times New Roman"/>
+                <w:sz w:val="26"/>
+                <w:szCs w:val="26"/>
+              </w:rPr>
               <w:t>0977671776</w:t>
             </w:r>
-            <w:bookmarkStart w:id="1" w:name="_GoBack"/>
-            <w:bookmarkEnd w:id="1"/>
           </w:p>
         </w:tc>
       </w:tr>
@@ -2915,35 +3094,47 @@
         <w:tc>
           <w:tcPr>
             <w:cnfStyle w:val="001000000000" w:firstRow="0" w:lastRow="0" w:firstColumn="1" w:lastColumn="0" w:oddVBand="0" w:evenVBand="0" w:oddHBand="0" w:evenHBand="0" w:firstRowFirstColumn="0" w:firstRowLastColumn="0" w:lastRowFirstColumn="0" w:lastRowLastColumn="0"/>
-            <w:tcW w:w="769" w:type="dxa"/>
-          </w:tcPr>
-          <w:p>
-            <w:r>
+            <w:tcW w:w="757" w:type="dxa"/>
+          </w:tcPr>
+          <w:p>
+            <w:pPr>
+              <w:rPr>
+                <w:rFonts w:ascii="Times New Roman" w:hAnsi="Times New Roman" w:cs="Times New Roman"/>
+                <w:sz w:val="26"/>
+                <w:szCs w:val="26"/>
+              </w:rPr>
+            </w:pPr>
+            <w:r>
+              <w:rPr>
+                <w:rFonts w:ascii="Times New Roman" w:hAnsi="Times New Roman" w:cs="Times New Roman"/>
+                <w:sz w:val="26"/>
+                <w:szCs w:val="26"/>
+              </w:rPr>
               <w:t>9</w:t>
             </w:r>
           </w:p>
         </w:tc>
         <w:tc>
           <w:tcPr>
-            <w:tcW w:w="2736" w:type="dxa"/>
+            <w:tcW w:w="3198" w:type="dxa"/>
             <w:vAlign w:val="bottom"/>
           </w:tcPr>
           <w:p>
             <w:pPr>
               <w:cnfStyle w:val="000000000000" w:firstRow="0" w:lastRow="0" w:firstColumn="0" w:lastColumn="0" w:oddVBand="0" w:evenVBand="0" w:oddHBand="0" w:evenHBand="0" w:firstRowFirstColumn="0" w:firstRowLastColumn="0" w:lastRowFirstColumn="0" w:lastRowLastColumn="0"/>
               <w:rPr>
-                <w:rFonts w:ascii="Arial" w:hAnsi="Arial" w:cs="Arial"/>
+                <w:rFonts w:ascii="Times New Roman" w:hAnsi="Times New Roman" w:cs="Times New Roman"/>
                 <w:color w:val="000000"/>
-                <w:sz w:val="20"/>
-                <w:szCs w:val="20"/>
-              </w:rPr>
-            </w:pPr>
-            <w:r>
-              <w:rPr>
-                <w:rFonts w:ascii="Arial" w:hAnsi="Arial" w:cs="Arial"/>
+                <w:sz w:val="26"/>
+                <w:szCs w:val="26"/>
+              </w:rPr>
+            </w:pPr>
+            <w:r>
+              <w:rPr>
+                <w:rFonts w:ascii="Times New Roman" w:hAnsi="Times New Roman" w:cs="Times New Roman"/>
                 <w:color w:val="000000"/>
-                <w:sz w:val="20"/>
-                <w:szCs w:val="20"/>
+                <w:sz w:val="26"/>
+                <w:szCs w:val="26"/>
               </w:rPr>
               <w:t>Nguyễn Đức Hoàng Long</w:t>
             </w:r>
@@ -2951,7 +3142,7 @@
         </w:tc>
         <w:tc>
           <w:tcPr>
-            <w:tcW w:w="1437" w:type="dxa"/>
+            <w:tcW w:w="1380" w:type="dxa"/>
             <w:vAlign w:val="bottom"/>
           </w:tcPr>
           <w:p>
@@ -2959,18 +3150,18 @@
               <w:jc w:val="right"/>
               <w:cnfStyle w:val="000000000000" w:firstRow="0" w:lastRow="0" w:firstColumn="0" w:lastColumn="0" w:oddVBand="0" w:evenVBand="0" w:oddHBand="0" w:evenHBand="0" w:firstRowFirstColumn="0" w:firstRowLastColumn="0" w:lastRowFirstColumn="0" w:lastRowLastColumn="0"/>
               <w:rPr>
-                <w:rFonts w:ascii="Arial" w:hAnsi="Arial" w:cs="Arial"/>
+                <w:rFonts w:ascii="Times New Roman" w:hAnsi="Times New Roman" w:cs="Times New Roman"/>
                 <w:color w:val="000000"/>
-                <w:sz w:val="20"/>
-                <w:szCs w:val="20"/>
-              </w:rPr>
-            </w:pPr>
-            <w:r>
-              <w:rPr>
-                <w:rFonts w:ascii="Arial" w:hAnsi="Arial" w:cs="Arial"/>
+                <w:sz w:val="26"/>
+                <w:szCs w:val="26"/>
+              </w:rPr>
+            </w:pPr>
+            <w:r>
+              <w:rPr>
+                <w:rFonts w:ascii="Times New Roman" w:hAnsi="Times New Roman" w:cs="Times New Roman"/>
                 <w:color w:val="000000"/>
-                <w:sz w:val="20"/>
-                <w:szCs w:val="20"/>
+                <w:sz w:val="26"/>
+                <w:szCs w:val="26"/>
               </w:rPr>
               <w:t>1212209</w:t>
             </w:r>
@@ -2978,25 +3169,25 @@
         </w:tc>
         <w:tc>
           <w:tcPr>
-            <w:tcW w:w="3155" w:type="dxa"/>
+            <w:tcW w:w="3626" w:type="dxa"/>
             <w:vAlign w:val="bottom"/>
           </w:tcPr>
           <w:p>
             <w:pPr>
               <w:cnfStyle w:val="000000000000" w:firstRow="0" w:lastRow="0" w:firstColumn="0" w:lastColumn="0" w:oddVBand="0" w:evenVBand="0" w:oddHBand="0" w:evenHBand="0" w:firstRowFirstColumn="0" w:firstRowLastColumn="0" w:lastRowFirstColumn="0" w:lastRowLastColumn="0"/>
               <w:rPr>
-                <w:rFonts w:ascii="Arial" w:hAnsi="Arial" w:cs="Arial"/>
+                <w:rFonts w:ascii="Times New Roman" w:hAnsi="Times New Roman" w:cs="Times New Roman"/>
                 <w:color w:val="000000"/>
-                <w:sz w:val="20"/>
-                <w:szCs w:val="20"/>
-              </w:rPr>
-            </w:pPr>
-            <w:r>
-              <w:rPr>
-                <w:rFonts w:ascii="Arial" w:hAnsi="Arial" w:cs="Arial"/>
+                <w:sz w:val="26"/>
+                <w:szCs w:val="26"/>
+              </w:rPr>
+            </w:pPr>
+            <w:r>
+              <w:rPr>
+                <w:rFonts w:ascii="Times New Roman" w:hAnsi="Times New Roman" w:cs="Times New Roman"/>
                 <w:color w:val="000000"/>
-                <w:sz w:val="20"/>
-                <w:szCs w:val="20"/>
+                <w:sz w:val="26"/>
+                <w:szCs w:val="26"/>
               </w:rPr>
               <w:t>1212209@student.hcmus.edu.vn</w:t>
             </w:r>
@@ -3004,11 +3195,16 @@
         </w:tc>
         <w:tc>
           <w:tcPr>
-            <w:tcW w:w="2144" w:type="dxa"/>
+            <w:tcW w:w="1654" w:type="dxa"/>
           </w:tcPr>
           <w:p>
             <w:pPr>
               <w:cnfStyle w:val="000000000000" w:firstRow="0" w:lastRow="0" w:firstColumn="0" w:lastColumn="0" w:oddVBand="0" w:evenVBand="0" w:oddHBand="0" w:evenHBand="0" w:firstRowFirstColumn="0" w:firstRowLastColumn="0" w:lastRowFirstColumn="0" w:lastRowLastColumn="0"/>
+              <w:rPr>
+                <w:rFonts w:ascii="Times New Roman" w:hAnsi="Times New Roman" w:cs="Times New Roman"/>
+                <w:sz w:val="26"/>
+                <w:szCs w:val="26"/>
+              </w:rPr>
             </w:pPr>
           </w:p>
         </w:tc>
@@ -3017,35 +3213,47 @@
         <w:tc>
           <w:tcPr>
             <w:cnfStyle w:val="001000000000" w:firstRow="0" w:lastRow="0" w:firstColumn="1" w:lastColumn="0" w:oddVBand="0" w:evenVBand="0" w:oddHBand="0" w:evenHBand="0" w:firstRowFirstColumn="0" w:firstRowLastColumn="0" w:lastRowFirstColumn="0" w:lastRowLastColumn="0"/>
-            <w:tcW w:w="769" w:type="dxa"/>
-          </w:tcPr>
-          <w:p>
-            <w:r>
+            <w:tcW w:w="757" w:type="dxa"/>
+          </w:tcPr>
+          <w:p>
+            <w:pPr>
+              <w:rPr>
+                <w:rFonts w:ascii="Times New Roman" w:hAnsi="Times New Roman" w:cs="Times New Roman"/>
+                <w:sz w:val="26"/>
+                <w:szCs w:val="26"/>
+              </w:rPr>
+            </w:pPr>
+            <w:r>
+              <w:rPr>
+                <w:rFonts w:ascii="Times New Roman" w:hAnsi="Times New Roman" w:cs="Times New Roman"/>
+                <w:sz w:val="26"/>
+                <w:szCs w:val="26"/>
+              </w:rPr>
               <w:t>10</w:t>
             </w:r>
           </w:p>
         </w:tc>
         <w:tc>
           <w:tcPr>
-            <w:tcW w:w="2736" w:type="dxa"/>
+            <w:tcW w:w="3198" w:type="dxa"/>
             <w:vAlign w:val="bottom"/>
           </w:tcPr>
           <w:p>
             <w:pPr>
               <w:cnfStyle w:val="000000000000" w:firstRow="0" w:lastRow="0" w:firstColumn="0" w:lastColumn="0" w:oddVBand="0" w:evenVBand="0" w:oddHBand="0" w:evenHBand="0" w:firstRowFirstColumn="0" w:firstRowLastColumn="0" w:lastRowFirstColumn="0" w:lastRowLastColumn="0"/>
               <w:rPr>
-                <w:rFonts w:ascii="Arial" w:hAnsi="Arial" w:cs="Arial"/>
+                <w:rFonts w:ascii="Times New Roman" w:hAnsi="Times New Roman" w:cs="Times New Roman"/>
                 <w:color w:val="000000"/>
-                <w:sz w:val="20"/>
-                <w:szCs w:val="20"/>
-              </w:rPr>
-            </w:pPr>
-            <w:r>
-              <w:rPr>
-                <w:rFonts w:ascii="Arial" w:hAnsi="Arial" w:cs="Arial"/>
+                <w:sz w:val="26"/>
+                <w:szCs w:val="26"/>
+              </w:rPr>
+            </w:pPr>
+            <w:r>
+              <w:rPr>
+                <w:rFonts w:ascii="Times New Roman" w:hAnsi="Times New Roman" w:cs="Times New Roman"/>
                 <w:color w:val="000000"/>
-                <w:sz w:val="20"/>
-                <w:szCs w:val="20"/>
+                <w:sz w:val="26"/>
+                <w:szCs w:val="26"/>
               </w:rPr>
               <w:t>Nguyễn Xuân Cảnh</w:t>
             </w:r>
@@ -3053,7 +3261,7 @@
         </w:tc>
         <w:tc>
           <w:tcPr>
-            <w:tcW w:w="1437" w:type="dxa"/>
+            <w:tcW w:w="1380" w:type="dxa"/>
             <w:vAlign w:val="bottom"/>
           </w:tcPr>
           <w:p>
@@ -3061,18 +3269,18 @@
               <w:jc w:val="right"/>
               <w:cnfStyle w:val="000000000000" w:firstRow="0" w:lastRow="0" w:firstColumn="0" w:lastColumn="0" w:oddVBand="0" w:evenVBand="0" w:oddHBand="0" w:evenHBand="0" w:firstRowFirstColumn="0" w:firstRowLastColumn="0" w:lastRowFirstColumn="0" w:lastRowLastColumn="0"/>
               <w:rPr>
-                <w:rFonts w:ascii="Arial" w:hAnsi="Arial" w:cs="Arial"/>
+                <w:rFonts w:ascii="Times New Roman" w:hAnsi="Times New Roman" w:cs="Times New Roman"/>
                 <w:color w:val="000000"/>
-                <w:sz w:val="20"/>
-                <w:szCs w:val="20"/>
-              </w:rPr>
-            </w:pPr>
-            <w:r>
-              <w:rPr>
-                <w:rFonts w:ascii="Arial" w:hAnsi="Arial" w:cs="Arial"/>
+                <w:sz w:val="26"/>
+                <w:szCs w:val="26"/>
+              </w:rPr>
+            </w:pPr>
+            <w:r>
+              <w:rPr>
+                <w:rFonts w:ascii="Times New Roman" w:hAnsi="Times New Roman" w:cs="Times New Roman"/>
                 <w:color w:val="000000"/>
-                <w:sz w:val="20"/>
-                <w:szCs w:val="20"/>
+                <w:sz w:val="26"/>
+                <w:szCs w:val="26"/>
               </w:rPr>
               <w:t>1212025</w:t>
             </w:r>
@@ -3080,25 +3288,25 @@
         </w:tc>
         <w:tc>
           <w:tcPr>
-            <w:tcW w:w="3155" w:type="dxa"/>
+            <w:tcW w:w="3626" w:type="dxa"/>
             <w:vAlign w:val="bottom"/>
           </w:tcPr>
           <w:p>
             <w:pPr>
               <w:cnfStyle w:val="000000000000" w:firstRow="0" w:lastRow="0" w:firstColumn="0" w:lastColumn="0" w:oddVBand="0" w:evenVBand="0" w:oddHBand="0" w:evenHBand="0" w:firstRowFirstColumn="0" w:firstRowLastColumn="0" w:lastRowFirstColumn="0" w:lastRowLastColumn="0"/>
               <w:rPr>
-                <w:rFonts w:ascii="Arial" w:hAnsi="Arial" w:cs="Arial"/>
+                <w:rFonts w:ascii="Times New Roman" w:hAnsi="Times New Roman" w:cs="Times New Roman"/>
                 <w:color w:val="000000"/>
-                <w:sz w:val="20"/>
-                <w:szCs w:val="20"/>
-              </w:rPr>
-            </w:pPr>
-            <w:r>
-              <w:rPr>
-                <w:rFonts w:ascii="Arial" w:hAnsi="Arial" w:cs="Arial"/>
+                <w:sz w:val="26"/>
+                <w:szCs w:val="26"/>
+              </w:rPr>
+            </w:pPr>
+            <w:r>
+              <w:rPr>
+                <w:rFonts w:ascii="Times New Roman" w:hAnsi="Times New Roman" w:cs="Times New Roman"/>
                 <w:color w:val="000000"/>
-                <w:sz w:val="20"/>
-                <w:szCs w:val="20"/>
+                <w:sz w:val="26"/>
+                <w:szCs w:val="26"/>
               </w:rPr>
               <w:t>xuancanh.1994@gmail.com</w:t>
             </w:r>
@@ -3106,15 +3314,21 @@
         </w:tc>
         <w:tc>
           <w:tcPr>
-            <w:tcW w:w="2144" w:type="dxa"/>
+            <w:tcW w:w="1654" w:type="dxa"/>
           </w:tcPr>
           <w:p>
             <w:pPr>
               <w:cnfStyle w:val="000000000000" w:firstRow="0" w:lastRow="0" w:firstColumn="0" w:lastColumn="0" w:oddVBand="0" w:evenVBand="0" w:oddHBand="0" w:evenHBand="0" w:firstRowFirstColumn="0" w:firstRowLastColumn="0" w:lastRowFirstColumn="0" w:lastRowLastColumn="0"/>
+              <w:rPr>
+                <w:rFonts w:ascii="Times New Roman" w:hAnsi="Times New Roman" w:cs="Times New Roman"/>
+                <w:sz w:val="26"/>
+                <w:szCs w:val="26"/>
+              </w:rPr>
             </w:pPr>
           </w:p>
         </w:tc>
       </w:tr>
+      <w:bookmarkEnd w:id="1"/>
     </w:tbl>
     <w:p/>
     <w:p>
@@ -3453,7 +3667,25 @@
           <w:sz w:val="24"/>
           <w:szCs w:val="24"/>
         </w:rPr>
-        <w:t>e đã xuất hiện nhằm giải quyết nhu cầu của người du lịch. Những sản phẩm này đã giải quyết được một phần nhu cầu cho người du lịch, nhưng nhìn chung vẫn còn thiếu nhiều chức năng, thông tin chưa đầy đủ và chính xác.</w:t>
+        <w:t xml:space="preserve">e đã xuất hiện nhằm giải quyết nhu cầu của người du lịch. Những sản phẩm này đã giải quyết được một phần nhu cầu cho người du lịch, nhưng nhìn </w:t>
+      </w:r>
+      <w:proofErr w:type="gramStart"/>
+      <w:r>
+        <w:rPr>
+          <w:rFonts w:ascii="Times New Roman" w:hAnsi="Times New Roman" w:cs="Times New Roman"/>
+          <w:sz w:val="24"/>
+          <w:szCs w:val="24"/>
+        </w:rPr>
+        <w:t>chung</w:t>
+      </w:r>
+      <w:proofErr w:type="gramEnd"/>
+      <w:r>
+        <w:rPr>
+          <w:rFonts w:ascii="Times New Roman" w:hAnsi="Times New Roman" w:cs="Times New Roman"/>
+          <w:sz w:val="24"/>
+          <w:szCs w:val="24"/>
+        </w:rPr>
+        <w:t xml:space="preserve"> vẫn còn thiếu nhiều chức năng, thông tin chưa đầy đủ và chính xác.</w:t>
       </w:r>
     </w:p>
     <w:p>
@@ -3529,7 +3761,21 @@
         <w:rPr>
           <w:b/>
         </w:rPr>
-        <w:t>Mục tiêu và phạm vi:</w:t>
+        <w:t xml:space="preserve">Mục tiêu và phạm </w:t>
+      </w:r>
+      <w:proofErr w:type="gramStart"/>
+      <w:r>
+        <w:rPr>
+          <w:b/>
+        </w:rPr>
+        <w:t>vi</w:t>
+      </w:r>
+      <w:proofErr w:type="gramEnd"/>
+      <w:r>
+        <w:rPr>
+          <w:b/>
+        </w:rPr>
+        <w:t>:</w:t>
       </w:r>
       <w:bookmarkEnd w:id="4"/>
     </w:p>
@@ -5127,8 +5373,18 @@
           <w:color w:val="385623" w:themeColor="accent6" w:themeShade="80"/>
           <w:sz w:val="28"/>
         </w:rPr>
-        <w:t>Phạm vi</w:t>
+        <w:t xml:space="preserve">Phạm </w:t>
       </w:r>
+      <w:proofErr w:type="gramStart"/>
+      <w:r>
+        <w:rPr>
+          <w:b/>
+          <w:color w:val="385623" w:themeColor="accent6" w:themeShade="80"/>
+          <w:sz w:val="28"/>
+        </w:rPr>
+        <w:t>vi</w:t>
+      </w:r>
+      <w:proofErr w:type="gramEnd"/>
       <w:r>
         <w:rPr>
           <w:b/>
@@ -5494,7 +5750,25 @@
           <w:sz w:val="26"/>
           <w:szCs w:val="26"/>
         </w:rPr>
-        <w:t>Dự án được thực hiện trong phạm vi môn học nên tổ chức thực hiện dự án cũng khá đơn giản.</w:t>
+        <w:t xml:space="preserve">Dự </w:t>
+      </w:r>
+      <w:proofErr w:type="gramStart"/>
+      <w:r>
+        <w:rPr>
+          <w:rFonts w:ascii="Times New Roman" w:hAnsi="Times New Roman" w:cs="Times New Roman"/>
+          <w:sz w:val="26"/>
+          <w:szCs w:val="26"/>
+        </w:rPr>
+        <w:t>án</w:t>
+      </w:r>
+      <w:proofErr w:type="gramEnd"/>
+      <w:r>
+        <w:rPr>
+          <w:rFonts w:ascii="Times New Roman" w:hAnsi="Times New Roman" w:cs="Times New Roman"/>
+          <w:sz w:val="26"/>
+          <w:szCs w:val="26"/>
+        </w:rPr>
+        <w:t xml:space="preserve"> được thực hiện trong phạm vi môn học nên tổ chức thực hiện dự án cũng khá đơn giản.</w:t>
       </w:r>
     </w:p>
     <w:p>
@@ -5517,7 +5791,25 @@
           <w:sz w:val="26"/>
           <w:szCs w:val="26"/>
         </w:rPr>
-        <w:t>Nhóm sinh viên tự suy nghĩ ý tưởng và thực hiện phát triển phần mềm dựa trên ý tưởng đó nên cũng không có đối tác, nhà thầu đầu tư.</w:t>
+        <w:t xml:space="preserve">Nhóm sinh viên tự suy nghĩ ý tưởng và thực hiện phát triển phần mềm dựa trên ý tưởng đó nên cũng không có đối tác, nhà thầu đầu </w:t>
+      </w:r>
+      <w:proofErr w:type="gramStart"/>
+      <w:r>
+        <w:rPr>
+          <w:rFonts w:ascii="Times New Roman" w:hAnsi="Times New Roman" w:cs="Times New Roman"/>
+          <w:sz w:val="26"/>
+          <w:szCs w:val="26"/>
+        </w:rPr>
+        <w:t>tư</w:t>
+      </w:r>
+      <w:proofErr w:type="gramEnd"/>
+      <w:r>
+        <w:rPr>
+          <w:rFonts w:ascii="Times New Roman" w:hAnsi="Times New Roman" w:cs="Times New Roman"/>
+          <w:sz w:val="26"/>
+          <w:szCs w:val="26"/>
+        </w:rPr>
+        <w:t>.</w:t>
       </w:r>
     </w:p>
     <w:p>
@@ -5540,7 +5832,25 @@
           <w:sz w:val="26"/>
           <w:szCs w:val="26"/>
         </w:rPr>
-        <w:t>Nằm trong tổ chức lớp Quản lý Dự án Phần mềm TH2012.</w:t>
+        <w:t xml:space="preserve">Nằm trong tổ chức lớp Quản lý Dự </w:t>
+      </w:r>
+      <w:proofErr w:type="gramStart"/>
+      <w:r>
+        <w:rPr>
+          <w:rFonts w:ascii="Times New Roman" w:hAnsi="Times New Roman" w:cs="Times New Roman"/>
+          <w:sz w:val="26"/>
+          <w:szCs w:val="26"/>
+        </w:rPr>
+        <w:t>án</w:t>
+      </w:r>
+      <w:proofErr w:type="gramEnd"/>
+      <w:r>
+        <w:rPr>
+          <w:rFonts w:ascii="Times New Roman" w:hAnsi="Times New Roman" w:cs="Times New Roman"/>
+          <w:sz w:val="26"/>
+          <w:szCs w:val="26"/>
+        </w:rPr>
+        <w:t xml:space="preserve"> Phần mềm TH2012.</w:t>
       </w:r>
     </w:p>
     <w:p>
@@ -7920,7 +8230,25 @@
           <w:sz w:val="26"/>
           <w:szCs w:val="26"/>
         </w:rPr>
-        <w:t>Toàn bộ những rủi ro, kế hoạch giải quyết cụ thể cho từng rủi ro, tài nguyên để giải quyết và người chịu trách nhiệm cho rủi ro đó được ghi nhận lại trong Risk Management Plan. Bản kế hoạch đó sẽ được cập nhật lại xuyên suốt quá trình làm dự án (định kì theo tháng) đồng thời sẽ được gửi tới những bên liên quan tới dự án khi có thay đổi xảy ra.</w:t>
+        <w:t xml:space="preserve">Toàn bộ những rủi ro, kế hoạch giải quyết cụ thể cho từng rủi ro, tài nguyên để giải quyết và người chịu trách nhiệm cho rủi ro đó được ghi nhận lại trong Risk Management Plan. Bản kế hoạch đó sẽ được cập nhật lại xuyên suốt quá trình làm dự án (định kì </w:t>
+      </w:r>
+      <w:proofErr w:type="gramStart"/>
+      <w:r>
+        <w:rPr>
+          <w:rFonts w:ascii="Times New Roman" w:hAnsi="Times New Roman" w:cs="Times New Roman"/>
+          <w:sz w:val="26"/>
+          <w:szCs w:val="26"/>
+        </w:rPr>
+        <w:t>theo</w:t>
+      </w:r>
+      <w:proofErr w:type="gramEnd"/>
+      <w:r>
+        <w:rPr>
+          <w:rFonts w:ascii="Times New Roman" w:hAnsi="Times New Roman" w:cs="Times New Roman"/>
+          <w:sz w:val="26"/>
+          <w:szCs w:val="26"/>
+        </w:rPr>
+        <w:t xml:space="preserve"> tháng) đồng thời sẽ được gửi tới những bên liên quan tới dự án khi có thay đổi xảy ra.</w:t>
       </w:r>
     </w:p>
     <w:p>
@@ -12508,7 +12836,7 @@
 </file>
 
 <file path=customXml/itemProps1.xml><?xml version="1.0" encoding="utf-8"?>
-<ds:datastoreItem xmlns:ds="http://schemas.openxmlformats.org/officeDocument/2006/customXml" ds:itemID="{A984EDF5-C1F7-4186-A127-CB0B496AA31F}">
+<ds:datastoreItem xmlns:ds="http://schemas.openxmlformats.org/officeDocument/2006/customXml" ds:itemID="{74BC49FF-28D3-46E0-B7FD-45555DAD7B23}">
   <ds:schemaRefs>
     <ds:schemaRef ds:uri="http://schemas.openxmlformats.org/officeDocument/2006/bibliography"/>
   </ds:schemaRefs>

</xml_diff>